<commit_message>
har bare skrevet lidt mere hihi
</commit_message>
<xml_diff>
--- a/Project Management/RoboCup Rapport/LINEFORLLOWER - 2 gange test.docx
+++ b/Project Management/RoboCup Rapport/LINEFORLLOWER - 2 gange test.docx
@@ -32,7 +32,16 @@
     </w:p>
     <w:p>
       <w:r>
-        <w:t xml:space="preserve">Robotten finder den går linje og følger. Den skifter selv retning, når den enten kommer ud i det hvide område eller ind på grå streg. Den skal følge kanten af den grå linje. </w:t>
+        <w:t>Robotten finder den grå</w:t>
+      </w:r>
+      <w:r>
+        <w:t xml:space="preserve"> linje og følger. Den skifter selv retning, når den enten kommer ud i det hvide område eller ind på grå streg. Den skal </w:t>
+      </w:r>
+      <w:r>
+        <w:t xml:space="preserve">altså </w:t>
+      </w:r>
+      <w:r>
+        <w:t xml:space="preserve">følge kanten af den grå linje. </w:t>
       </w:r>
     </w:p>
     <w:p>
@@ -76,6 +85,14 @@
       <w:proofErr w:type="spellEnd"/>
       <w:r>
         <w:t xml:space="preserve">. </w:t>
+      </w:r>
+      <w:r>
+        <w:t xml:space="preserve">Så når den først mistede kontakt med linjen var den helt ude. </w:t>
+      </w:r>
+    </w:p>
+    <w:p>
+      <w:r>
+        <w:t xml:space="preserve">Hvorimod i den anden test, sagtens kan finde tilbage og fortsætte korrekt. Det ligger bane for at der er valgt taktikken i den 1. test. Hellere komme sikkert igennem løbet, end at komme hurtigt igennem med en stor chance for at fejle. </w:t>
       </w:r>
       <w:bookmarkStart w:id="0" w:name="_GoBack"/>
       <w:bookmarkEnd w:id="0"/>

</xml_diff>